<commit_message>
modification dans la presentation de l'application ( fichier word docx)
</commit_message>
<xml_diff>
--- a/Presentation de l'application/ScannerApp_Presentation.docx
+++ b/Presentation de l'application/ScannerApp_Presentation.docx
@@ -1,6 +1,6 @@
 
 <file path=word/document.xml><?xml version="1.0" encoding="utf-8"?>
-<w:document xmlns:wpc="http://schemas.microsoft.com/office/word/2010/wordprocessingCanvas" xmlns:cx="http://schemas.microsoft.com/office/drawing/2014/chartex" xmlns:cx1="http://schemas.microsoft.com/office/drawing/2015/9/8/chartex" xmlns:cx2="http://schemas.microsoft.com/office/drawing/2015/10/21/chartex" xmlns:cx3="http://schemas.microsoft.com/office/drawing/2016/5/9/chartex" xmlns:cx4="http://schemas.microsoft.com/office/drawing/2016/5/10/chartex" xmlns:cx5="http://schemas.microsoft.com/office/drawing/2016/5/11/chartex" xmlns:cx6="http://schemas.microsoft.com/office/drawing/2016/5/12/chartex" xmlns:cx7="http://schemas.microsoft.com/office/drawing/2016/5/13/chartex" xmlns:cx8="http://schemas.microsoft.com/office/drawing/2016/5/14/chartex" xmlns:mc="http://schemas.openxmlformats.org/markup-compatibility/2006" xmlns:aink="http://schemas.microsoft.com/office/drawing/2016/ink" xmlns:am3d="http://schemas.microsoft.com/office/drawing/2017/model3d" xmlns:o="urn:schemas-microsoft-com:office:office" xmlns:r="http://schemas.openxmlformats.org/officeDocument/2006/relationships" xmlns:m="http://schemas.openxmlformats.org/officeDocument/2006/math" xmlns:v="urn:schemas-microsoft-com:vml" xmlns:wp14="http://schemas.microsoft.com/office/word/2010/wordprocessingDrawing" xmlns:wp="http://schemas.openxmlformats.org/drawingml/2006/wordprocessingDrawing" xmlns:w10="urn:schemas-microsoft-com:office:word" xmlns:w="http://schemas.openxmlformats.org/wordprocessingml/2006/main" xmlns:w14="http://schemas.microsoft.com/office/word/2010/wordml" xmlns:w15="http://schemas.microsoft.com/office/word/2012/wordml" xmlns:w16cid="http://schemas.microsoft.com/office/word/2016/wordml/cid" xmlns:w16se="http://schemas.microsoft.com/office/word/2015/wordml/symex" xmlns:wpg="http://schemas.microsoft.com/office/word/2010/wordprocessingGroup" xmlns:wpi="http://schemas.microsoft.com/office/word/2010/wordprocessingInk" xmlns:wne="http://schemas.microsoft.com/office/word/2006/wordml" xmlns:wps="http://schemas.microsoft.com/office/word/2010/wordprocessingShape" mc:Ignorable="w14 w15 w16se w16cid wp14">
+<w:document xmlns:wpc="http://schemas.microsoft.com/office/word/2010/wordprocessingCanvas" xmlns:cx="http://schemas.microsoft.com/office/drawing/2014/chartex" xmlns:cx1="http://schemas.microsoft.com/office/drawing/2015/9/8/chartex" xmlns:mc="http://schemas.openxmlformats.org/markup-compatibility/2006" xmlns:o="urn:schemas-microsoft-com:office:office" xmlns:r="http://schemas.openxmlformats.org/officeDocument/2006/relationships" xmlns:m="http://schemas.openxmlformats.org/officeDocument/2006/math" xmlns:v="urn:schemas-microsoft-com:vml" xmlns:wp14="http://schemas.microsoft.com/office/word/2010/wordprocessingDrawing" xmlns:wp="http://schemas.openxmlformats.org/drawingml/2006/wordprocessingDrawing" xmlns:w10="urn:schemas-microsoft-com:office:word" xmlns:w="http://schemas.openxmlformats.org/wordprocessingml/2006/main" xmlns:w14="http://schemas.microsoft.com/office/word/2010/wordml" xmlns:w15="http://schemas.microsoft.com/office/word/2012/wordml" xmlns:w16se="http://schemas.microsoft.com/office/word/2015/wordml/symex" xmlns:wpg="http://schemas.microsoft.com/office/word/2010/wordprocessingGroup" xmlns:wpi="http://schemas.microsoft.com/office/word/2010/wordprocessingInk" xmlns:wne="http://schemas.microsoft.com/office/word/2006/wordml" xmlns:wps="http://schemas.microsoft.com/office/word/2010/wordprocessingShape" mc:Ignorable="w14 w15 w16se wp14">
   <w:body>
     <w:p/>
     <w:p/>
@@ -37,7 +37,7 @@
     </w:p>
     <w:p>
       <w:pPr>
-        <w:pStyle w:val="Paragraphedeliste"/>
+        <w:pStyle w:val="ListParagraph"/>
         <w:rPr>
           <w:sz w:val="56"/>
           <w:szCs w:val="56"/>
@@ -46,7 +46,7 @@
     </w:p>
     <w:p>
       <w:pPr>
-        <w:pStyle w:val="Paragraphedeliste"/>
+        <w:pStyle w:val="ListParagraph"/>
         <w:rPr>
           <w:sz w:val="56"/>
           <w:szCs w:val="56"/>
@@ -55,7 +55,7 @@
     </w:p>
     <w:p>
       <w:pPr>
-        <w:pStyle w:val="Paragraphedeliste"/>
+        <w:pStyle w:val="ListParagraph"/>
         <w:rPr>
           <w:sz w:val="56"/>
           <w:szCs w:val="56"/>
@@ -83,7 +83,7 @@
     </w:p>
     <w:p>
       <w:pPr>
-        <w:pStyle w:val="Paragraphedeliste"/>
+        <w:pStyle w:val="ListParagraph"/>
         <w:spacing w:line="480" w:lineRule="auto"/>
         <w:rPr>
           <w:b/>
@@ -133,7 +133,7 @@
     </w:p>
     <w:p>
       <w:pPr>
-        <w:pStyle w:val="Paragraphedeliste"/>
+        <w:pStyle w:val="ListParagraph"/>
         <w:spacing w:line="276" w:lineRule="auto"/>
         <w:rPr>
           <w:b/>
@@ -146,7 +146,7 @@
     </w:p>
     <w:p>
       <w:pPr>
-        <w:pStyle w:val="Paragraphedeliste"/>
+        <w:pStyle w:val="ListParagraph"/>
         <w:spacing w:line="276" w:lineRule="auto"/>
         <w:rPr>
           <w:i/>
@@ -239,7 +239,7 @@
     </w:p>
     <w:p>
       <w:pPr>
-        <w:pStyle w:val="Paragraphedeliste"/>
+        <w:pStyle w:val="ListParagraph"/>
         <w:spacing w:line="276" w:lineRule="auto"/>
         <w:rPr>
           <w:i/>
@@ -392,7 +392,7 @@
     </w:p>
     <w:p>
       <w:pPr>
-        <w:pStyle w:val="Paragraphedeliste"/>
+        <w:pStyle w:val="ListParagraph"/>
         <w:spacing w:line="276" w:lineRule="auto"/>
         <w:rPr>
           <w:i/>
@@ -404,7 +404,7 @@
     </w:p>
     <w:p>
       <w:pPr>
-        <w:pStyle w:val="Paragraphedeliste"/>
+        <w:pStyle w:val="ListParagraph"/>
         <w:spacing w:line="276" w:lineRule="auto"/>
         <w:rPr>
           <w:i/>
@@ -467,30 +467,12 @@
           <w:sz w:val="40"/>
           <w:szCs w:val="40"/>
         </w:rPr>
-        <w:t xml:space="preserve"> description après son choix </w:t>
-      </w:r>
-      <w:r>
-        <w:rPr>
-          <w:i/>
-          <w:color w:val="000000" w:themeColor="text1"/>
-          <w:sz w:val="40"/>
-          <w:szCs w:val="40"/>
-        </w:rPr>
-        <w:t>(‘Accepter’ ou ‘Refuser’)</w:t>
-      </w:r>
-      <w:r>
-        <w:rPr>
-          <w:i/>
-          <w:color w:val="000000" w:themeColor="text1"/>
-          <w:sz w:val="40"/>
-          <w:szCs w:val="40"/>
-        </w:rPr>
-        <w:t>.</w:t>
-      </w:r>
-    </w:p>
-    <w:p>
-      <w:pPr>
-        <w:pStyle w:val="Paragraphedeliste"/>
+        <w:t xml:space="preserve"> description après son choix (‘Accepter’ ou ‘Refuser’).</w:t>
+      </w:r>
+    </w:p>
+    <w:p>
+      <w:pPr>
+        <w:pStyle w:val="ListParagraph"/>
         <w:spacing w:line="276" w:lineRule="auto"/>
         <w:rPr>
           <w:i/>
@@ -502,7 +484,7 @@
     </w:p>
     <w:p>
       <w:pPr>
-        <w:pStyle w:val="Paragraphedeliste"/>
+        <w:pStyle w:val="ListParagraph"/>
         <w:spacing w:line="276" w:lineRule="auto"/>
         <w:rPr>
           <w:i/>
@@ -554,7 +536,7 @@
     </w:p>
     <w:p>
       <w:pPr>
-        <w:pStyle w:val="Paragraphedeliste"/>
+        <w:pStyle w:val="ListParagraph"/>
         <w:spacing w:line="276" w:lineRule="auto"/>
         <w:rPr>
           <w:i/>
@@ -566,7 +548,7 @@
     </w:p>
     <w:p>
       <w:pPr>
-        <w:pStyle w:val="Paragraphedeliste"/>
+        <w:pStyle w:val="ListParagraph"/>
         <w:spacing w:line="276" w:lineRule="auto"/>
         <w:rPr>
           <w:i/>
@@ -625,7 +607,7 @@
     </w:p>
     <w:p>
       <w:pPr>
-        <w:pStyle w:val="Paragraphedeliste"/>
+        <w:pStyle w:val="ListParagraph"/>
         <w:spacing w:line="276" w:lineRule="auto"/>
         <w:rPr>
           <w:i/>
@@ -646,7 +628,7 @@
     </w:p>
     <w:p>
       <w:pPr>
-        <w:pStyle w:val="Paragraphedeliste"/>
+        <w:pStyle w:val="ListParagraph"/>
         <w:spacing w:line="276" w:lineRule="auto"/>
         <w:rPr>
           <w:i/>
@@ -677,7 +659,7 @@
     </w:p>
     <w:p>
       <w:pPr>
-        <w:pStyle w:val="Paragraphedeliste"/>
+        <w:pStyle w:val="ListParagraph"/>
         <w:spacing w:line="480" w:lineRule="auto"/>
         <w:rPr>
           <w:b/>
@@ -703,7 +685,7 @@
     </w:p>
     <w:p>
       <w:pPr>
-        <w:pStyle w:val="Paragraphedeliste"/>
+        <w:pStyle w:val="ListParagraph"/>
         <w:spacing w:line="360" w:lineRule="auto"/>
         <w:rPr>
           <w:i/>
@@ -736,7 +718,7 @@
     </w:p>
     <w:p>
       <w:pPr>
-        <w:pStyle w:val="Paragraphedeliste"/>
+        <w:pStyle w:val="ListParagraph"/>
         <w:spacing w:line="360" w:lineRule="auto"/>
         <w:rPr>
           <w:i/>
@@ -752,6 +734,7 @@
           <w:color w:val="000000" w:themeColor="text1"/>
           <w:sz w:val="40"/>
           <w:szCs w:val="40"/>
+          <w:lang w:eastAsia="fr-FR"/>
         </w:rPr>
         <w:drawing>
           <wp:anchor distT="0" distB="0" distL="114300" distR="114300" simplePos="0" relativeHeight="251658240" behindDoc="0" locked="0" layoutInCell="1" allowOverlap="1" wp14:anchorId="36EB4B01">
@@ -816,6 +799,7 @@
           <w:color w:val="000000" w:themeColor="text1"/>
           <w:sz w:val="40"/>
           <w:szCs w:val="40"/>
+          <w:lang w:eastAsia="fr-FR"/>
         </w:rPr>
         <mc:AlternateContent>
           <mc:Choice Requires="wps">
@@ -881,7 +865,7 @@
               </wp:anchor>
             </w:drawing>
           </mc:Choice>
-          <mc:Fallback>
+          <mc:Fallback xmlns:w16cid="http://schemas.microsoft.com/office/word/2016/wordml/cid" xmlns:am3d="http://schemas.microsoft.com/office/drawing/2017/model3d" xmlns:aink="http://schemas.microsoft.com/office/drawing/2016/ink" xmlns:cx8="http://schemas.microsoft.com/office/drawing/2016/5/14/chartex" xmlns:cx7="http://schemas.microsoft.com/office/drawing/2016/5/13/chartex" xmlns:cx6="http://schemas.microsoft.com/office/drawing/2016/5/12/chartex" xmlns:cx5="http://schemas.microsoft.com/office/drawing/2016/5/11/chartex" xmlns:cx4="http://schemas.microsoft.com/office/drawing/2016/5/10/chartex" xmlns:cx3="http://schemas.microsoft.com/office/drawing/2016/5/9/chartex" xmlns:cx2="http://schemas.microsoft.com/office/drawing/2015/10/21/chartex">
             <w:pict>
               <v:rect w14:anchorId="77A6B21B" id="Rectangle 6" o:spid="_x0000_s1026" style="position:absolute;margin-left:236.6pt;margin-top:350.15pt;width:52.55pt;height:17.5pt;z-index:251661312;visibility:visible;mso-wrap-style:square;mso-height-percent:0;mso-wrap-distance-left:9pt;mso-wrap-distance-top:0;mso-wrap-distance-right:9pt;mso-wrap-distance-bottom:0;mso-position-horizontal:absolute;mso-position-horizontal-relative:text;mso-position-vertical:absolute;mso-position-vertical-relative:text;mso-height-percent:0;mso-height-relative:margin;v-text-anchor:middle" o:gfxdata="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" filled="f" strokecolor="red" strokeweight="1pt"/>
             </w:pict>
@@ -895,6 +879,7 @@
           <w:color w:val="000000" w:themeColor="text1"/>
           <w:sz w:val="40"/>
           <w:szCs w:val="40"/>
+          <w:lang w:eastAsia="fr-FR"/>
         </w:rPr>
         <mc:AlternateContent>
           <mc:Choice Requires="wps">
@@ -958,7 +943,7 @@
               </wp:anchor>
             </w:drawing>
           </mc:Choice>
-          <mc:Fallback>
+          <mc:Fallback xmlns:w16cid="http://schemas.microsoft.com/office/word/2016/wordml/cid" xmlns:am3d="http://schemas.microsoft.com/office/drawing/2017/model3d" xmlns:aink="http://schemas.microsoft.com/office/drawing/2016/ink" xmlns:cx8="http://schemas.microsoft.com/office/drawing/2016/5/14/chartex" xmlns:cx7="http://schemas.microsoft.com/office/drawing/2016/5/13/chartex" xmlns:cx6="http://schemas.microsoft.com/office/drawing/2016/5/12/chartex" xmlns:cx5="http://schemas.microsoft.com/office/drawing/2016/5/11/chartex" xmlns:cx4="http://schemas.microsoft.com/office/drawing/2016/5/10/chartex" xmlns:cx3="http://schemas.microsoft.com/office/drawing/2016/5/9/chartex" xmlns:cx2="http://schemas.microsoft.com/office/drawing/2015/10/21/chartex">
             <w:pict>
               <v:shapetype w14:anchorId="7BC09FB1" id="_x0000_t32" coordsize="21600,21600" o:spt="32" o:oned="t" path="m,l21600,21600e" filled="f">
                 <v:path arrowok="t" fillok="f" o:connecttype="none"/>
@@ -980,7 +965,6 @@
         </w:rPr>
         <w:t xml:space="preserve">Donc il faut donner l’autorisation à </w:t>
       </w:r>
-      <w:bookmarkStart w:id="0" w:name="_GoBack"/>
       <w:r>
         <w:rPr>
           <w:i/>
@@ -1002,7 +986,6 @@
       </w:r>
       <w:proofErr w:type="gramEnd"/>
     </w:p>
-    <w:bookmarkEnd w:id="0"/>
     <w:p>
       <w:pPr>
         <w:rPr>
@@ -1024,7 +1007,7 @@
     </w:p>
     <w:p>
       <w:pPr>
-        <w:pStyle w:val="Paragraphedeliste"/>
+        <w:pStyle w:val="ListParagraph"/>
         <w:spacing w:line="480" w:lineRule="auto"/>
         <w:rPr>
           <w:b/>
@@ -1048,7 +1031,7 @@
     </w:p>
     <w:p>
       <w:pPr>
-        <w:pStyle w:val="Paragraphedeliste"/>
+        <w:pStyle w:val="ListParagraph"/>
         <w:spacing w:line="360" w:lineRule="auto"/>
         <w:rPr>
           <w:i/>
@@ -1112,6 +1095,7 @@
           <w:color w:val="000000" w:themeColor="text1"/>
           <w:sz w:val="60"/>
           <w:szCs w:val="60"/>
+          <w:lang w:eastAsia="fr-FR"/>
         </w:rPr>
         <mc:AlternateContent>
           <mc:Choice Requires="wps">
@@ -1175,7 +1159,7 @@
               </wp:anchor>
             </w:drawing>
           </mc:Choice>
-          <mc:Fallback>
+          <mc:Fallback xmlns:w16cid="http://schemas.microsoft.com/office/word/2016/wordml/cid" xmlns:am3d="http://schemas.microsoft.com/office/drawing/2017/model3d" xmlns:aink="http://schemas.microsoft.com/office/drawing/2016/ink" xmlns:cx8="http://schemas.microsoft.com/office/drawing/2016/5/14/chartex" xmlns:cx7="http://schemas.microsoft.com/office/drawing/2016/5/13/chartex" xmlns:cx6="http://schemas.microsoft.com/office/drawing/2016/5/12/chartex" xmlns:cx5="http://schemas.microsoft.com/office/drawing/2016/5/11/chartex" xmlns:cx4="http://schemas.microsoft.com/office/drawing/2016/5/10/chartex" xmlns:cx3="http://schemas.microsoft.com/office/drawing/2016/5/9/chartex" xmlns:cx2="http://schemas.microsoft.com/office/drawing/2015/10/21/chartex">
             <w:pict>
               <v:shape w14:anchorId="37E80FD0" id="Connecteur droit avec flèche 13" o:spid="_x0000_s1026" type="#_x0000_t32" style="position:absolute;margin-left:98.4pt;margin-top:391.2pt;width:20.45pt;height:65.15pt;flip:x;z-index:251665408;visibility:visible;mso-wrap-style:square;mso-width-percent:0;mso-height-percent:0;mso-wrap-distance-left:9pt;mso-wrap-distance-top:0;mso-wrap-distance-right:9pt;mso-wrap-distance-bottom:0;mso-position-horizontal:absolute;mso-position-horizontal-relative:text;mso-position-vertical:absolute;mso-position-vertical-relative:text;mso-width-percent:0;mso-height-percent:0;mso-width-relative:margin;mso-height-relative:margin" o:gfxdata="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" strokecolor="red" strokeweight=".5pt">
                 <v:stroke endarrow="block" joinstyle="miter"/>
@@ -1191,6 +1175,7 @@
           <w:color w:val="000000" w:themeColor="text1"/>
           <w:sz w:val="60"/>
           <w:szCs w:val="60"/>
+          <w:lang w:eastAsia="fr-FR"/>
         </w:rPr>
         <mc:AlternateContent>
           <mc:Choice Requires="wps">
@@ -1255,7 +1240,7 @@
               </wp:anchor>
             </w:drawing>
           </mc:Choice>
-          <mc:Fallback>
+          <mc:Fallback xmlns:w16cid="http://schemas.microsoft.com/office/word/2016/wordml/cid" xmlns:am3d="http://schemas.microsoft.com/office/drawing/2017/model3d" xmlns:aink="http://schemas.microsoft.com/office/drawing/2016/ink" xmlns:cx8="http://schemas.microsoft.com/office/drawing/2016/5/14/chartex" xmlns:cx7="http://schemas.microsoft.com/office/drawing/2016/5/13/chartex" xmlns:cx6="http://schemas.microsoft.com/office/drawing/2016/5/12/chartex" xmlns:cx5="http://schemas.microsoft.com/office/drawing/2016/5/11/chartex" xmlns:cx4="http://schemas.microsoft.com/office/drawing/2016/5/10/chartex" xmlns:cx3="http://schemas.microsoft.com/office/drawing/2016/5/9/chartex" xmlns:cx2="http://schemas.microsoft.com/office/drawing/2015/10/21/chartex">
             <w:pict>
               <v:rect w14:anchorId="73CCE7A3" id="Rectangle 11" o:spid="_x0000_s1026" style="position:absolute;margin-left:43.95pt;margin-top:374.7pt;width:164.45pt;height:33.1pt;z-index:251664384;visibility:visible;mso-wrap-style:square;mso-wrap-distance-left:9pt;mso-wrap-distance-top:0;mso-wrap-distance-right:9pt;mso-wrap-distance-bottom:0;mso-position-horizontal:absolute;mso-position-horizontal-relative:text;mso-position-vertical:absolute;mso-position-vertical-relative:text;v-text-anchor:middle" o:gfxdata="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" filled="f" strokecolor="red" strokeweight="1pt"/>
             </w:pict>
@@ -1269,6 +1254,7 @@
           <w:color w:val="000000" w:themeColor="text1"/>
           <w:sz w:val="60"/>
           <w:szCs w:val="60"/>
+          <w:lang w:eastAsia="fr-FR"/>
         </w:rPr>
         <mc:AlternateContent>
           <mc:Choice Requires="wps">
@@ -1329,7 +1315,7 @@
               </wp:anchor>
             </w:drawing>
           </mc:Choice>
-          <mc:Fallback>
+          <mc:Fallback xmlns:w16cid="http://schemas.microsoft.com/office/word/2016/wordml/cid" xmlns:am3d="http://schemas.microsoft.com/office/drawing/2017/model3d" xmlns:aink="http://schemas.microsoft.com/office/drawing/2016/ink" xmlns:cx8="http://schemas.microsoft.com/office/drawing/2016/5/14/chartex" xmlns:cx7="http://schemas.microsoft.com/office/drawing/2016/5/13/chartex" xmlns:cx6="http://schemas.microsoft.com/office/drawing/2016/5/12/chartex" xmlns:cx5="http://schemas.microsoft.com/office/drawing/2016/5/11/chartex" xmlns:cx4="http://schemas.microsoft.com/office/drawing/2016/5/10/chartex" xmlns:cx3="http://schemas.microsoft.com/office/drawing/2016/5/9/chartex" xmlns:cx2="http://schemas.microsoft.com/office/drawing/2015/10/21/chartex">
             <w:pict>
               <v:shape w14:anchorId="68EBA94B" id="Connecteur droit avec flèche 10" o:spid="_x0000_s1026" type="#_x0000_t32" style="position:absolute;margin-left:41.05pt;margin-top:41.95pt;width:295.8pt;height:28.2pt;flip:x;z-index:251663360;visibility:visible;mso-wrap-style:square;mso-wrap-distance-left:9pt;mso-wrap-distance-top:0;mso-wrap-distance-right:9pt;mso-wrap-distance-bottom:0;mso-position-horizontal:absolute;mso-position-horizontal-relative:text;mso-position-vertical:absolute;mso-position-vertical-relative:text" o:gfxdata="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" strokecolor="red">
                 <v:stroke endarrow="open"/>
@@ -1345,6 +1331,7 @@
           <w:color w:val="000000" w:themeColor="text1"/>
           <w:sz w:val="60"/>
           <w:szCs w:val="60"/>
+          <w:lang w:eastAsia="fr-FR"/>
         </w:rPr>
         <mc:AlternateContent>
           <mc:Choice Requires="wps">
@@ -1415,7 +1402,7 @@
               </wp:anchor>
             </w:drawing>
           </mc:Choice>
-          <mc:Fallback>
+          <mc:Fallback xmlns:w16cid="http://schemas.microsoft.com/office/word/2016/wordml/cid" xmlns:am3d="http://schemas.microsoft.com/office/drawing/2017/model3d" xmlns:aink="http://schemas.microsoft.com/office/drawing/2016/ink" xmlns:cx8="http://schemas.microsoft.com/office/drawing/2016/5/14/chartex" xmlns:cx7="http://schemas.microsoft.com/office/drawing/2016/5/13/chartex" xmlns:cx6="http://schemas.microsoft.com/office/drawing/2016/5/12/chartex" xmlns:cx5="http://schemas.microsoft.com/office/drawing/2016/5/11/chartex" xmlns:cx4="http://schemas.microsoft.com/office/drawing/2016/5/10/chartex" xmlns:cx3="http://schemas.microsoft.com/office/drawing/2016/5/9/chartex" xmlns:cx2="http://schemas.microsoft.com/office/drawing/2015/10/21/chartex">
             <w:pict>
               <v:oval w14:anchorId="272EE5C4" id="Ellipse 9" o:spid="_x0000_s1026" style="position:absolute;margin-left:4.85pt;margin-top:62.25pt;width:30.15pt;height:28.2pt;z-index:251662336;visibility:visible;mso-wrap-style:square;mso-width-percent:0;mso-height-percent:0;mso-wrap-distance-left:9pt;mso-wrap-distance-top:0;mso-wrap-distance-right:9pt;mso-wrap-distance-bottom:0;mso-position-horizontal:absolute;mso-position-horizontal-relative:margin;mso-position-vertical:absolute;mso-position-vertical-relative:text;mso-width-percent:0;mso-height-percent:0;mso-width-relative:margin;mso-height-relative:margin;v-text-anchor:middle" o:gfxdata="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" filled="f" strokecolor="red" strokeweight="1pt">
                 <v:stroke joinstyle="miter"/>
@@ -1432,6 +1419,7 @@
           <w:color w:val="000000" w:themeColor="text1"/>
           <w:sz w:val="50"/>
           <w:szCs w:val="50"/>
+          <w:lang w:eastAsia="fr-FR"/>
         </w:rPr>
         <w:drawing>
           <wp:inline distT="0" distB="0" distL="0" distR="0" wp14:anchorId="382742AD" wp14:editId="5535BEBD">
@@ -1478,7 +1466,7 @@
     </w:p>
     <w:p>
       <w:pPr>
-        <w:pStyle w:val="Paragraphedeliste"/>
+        <w:pStyle w:val="ListParagraph"/>
         <w:spacing w:line="276" w:lineRule="auto"/>
         <w:rPr>
           <w:i/>
@@ -1519,7 +1507,7 @@
     </w:p>
     <w:p>
       <w:pPr>
-        <w:pStyle w:val="Paragraphedeliste"/>
+        <w:pStyle w:val="ListParagraph"/>
         <w:spacing w:line="276" w:lineRule="auto"/>
         <w:rPr>
           <w:i/>
@@ -1572,7 +1560,7 @@
     </w:p>
     <w:p>
       <w:pPr>
-        <w:pStyle w:val="Paragraphedeliste"/>
+        <w:pStyle w:val="ListParagraph"/>
         <w:spacing w:line="276" w:lineRule="auto"/>
         <w:rPr>
           <w:i/>
@@ -1584,7 +1572,7 @@
     </w:p>
     <w:p>
       <w:pPr>
-        <w:pStyle w:val="Paragraphedeliste"/>
+        <w:pStyle w:val="ListParagraph"/>
         <w:spacing w:line="276" w:lineRule="auto"/>
         <w:rPr>
           <w:i/>
@@ -1600,6 +1588,7 @@
           <w:color w:val="000000" w:themeColor="text1"/>
           <w:sz w:val="40"/>
           <w:szCs w:val="40"/>
+          <w:lang w:eastAsia="fr-FR"/>
         </w:rPr>
         <w:drawing>
           <wp:inline distT="0" distB="0" distL="0" distR="0">
@@ -1655,7 +1644,7 @@
     </w:p>
     <w:p>
       <w:pPr>
-        <w:pStyle w:val="Paragraphedeliste"/>
+        <w:pStyle w:val="ListParagraph"/>
         <w:spacing w:line="276" w:lineRule="auto"/>
         <w:rPr>
           <w:i/>
@@ -1667,7 +1656,7 @@
     </w:p>
     <w:p>
       <w:pPr>
-        <w:pStyle w:val="Paragraphedeliste"/>
+        <w:pStyle w:val="ListParagraph"/>
         <w:numPr>
           <w:ilvl w:val="0"/>
           <w:numId w:val="5"/>
@@ -1713,7 +1702,7 @@
     </w:p>
     <w:p>
       <w:pPr>
-        <w:pStyle w:val="Paragraphedeliste"/>
+        <w:pStyle w:val="ListParagraph"/>
         <w:numPr>
           <w:ilvl w:val="0"/>
           <w:numId w:val="5"/>
@@ -1735,17 +1724,15 @@
         </w:rPr>
         <w:t xml:space="preserve"> La </w:t>
       </w:r>
-      <w:proofErr w:type="spellStart"/>
-      <w:r>
-        <w:rPr>
-          <w:i/>
-          <w:color w:val="000000" w:themeColor="text1"/>
-          <w:sz w:val="40"/>
-          <w:szCs w:val="40"/>
-        </w:rPr>
-        <w:t>discription</w:t>
-      </w:r>
-      <w:proofErr w:type="spellEnd"/>
+      <w:r>
+        <w:rPr>
+          <w:i/>
+          <w:color w:val="000000" w:themeColor="text1"/>
+          <w:sz w:val="40"/>
+          <w:szCs w:val="40"/>
+        </w:rPr>
+        <w:t>description</w:t>
+      </w:r>
       <w:r>
         <w:rPr>
           <w:i/>
@@ -1755,21 +1742,19 @@
         </w:rPr>
         <w:t xml:space="preserve"> ou la </w:t>
       </w:r>
-      <w:proofErr w:type="gramStart"/>
-      <w:r>
-        <w:rPr>
-          <w:i/>
-          <w:color w:val="000000" w:themeColor="text1"/>
-          <w:sz w:val="40"/>
-          <w:szCs w:val="40"/>
-        </w:rPr>
-        <w:t>justification .</w:t>
-      </w:r>
-      <w:proofErr w:type="gramEnd"/>
-    </w:p>
-    <w:p>
-      <w:pPr>
-        <w:pStyle w:val="Paragraphedeliste"/>
+      <w:r>
+        <w:rPr>
+          <w:i/>
+          <w:color w:val="000000" w:themeColor="text1"/>
+          <w:sz w:val="40"/>
+          <w:szCs w:val="40"/>
+        </w:rPr>
+        <w:t>justification.</w:t>
+      </w:r>
+    </w:p>
+    <w:p>
+      <w:pPr>
+        <w:pStyle w:val="ListParagraph"/>
         <w:numPr>
           <w:ilvl w:val="0"/>
           <w:numId w:val="5"/>
@@ -1805,7 +1790,7 @@
     </w:p>
     <w:p>
       <w:pPr>
-        <w:pStyle w:val="Paragraphedeliste"/>
+        <w:pStyle w:val="ListParagraph"/>
         <w:numPr>
           <w:ilvl w:val="0"/>
           <w:numId w:val="5"/>
@@ -1855,6 +1840,7 @@
           <w:color w:val="000000" w:themeColor="text1"/>
           <w:sz w:val="40"/>
           <w:szCs w:val="40"/>
+          <w:lang w:eastAsia="fr-FR"/>
         </w:rPr>
         <w:drawing>
           <wp:inline distT="0" distB="0" distL="0" distR="0">
@@ -1901,7 +1887,7 @@
     </w:p>
     <w:p>
       <w:pPr>
-        <w:pStyle w:val="Paragraphedeliste"/>
+        <w:pStyle w:val="ListParagraph"/>
         <w:numPr>
           <w:ilvl w:val="0"/>
           <w:numId w:val="10"/>
@@ -1986,7 +1972,7 @@
     </w:p>
     <w:p>
       <w:pPr>
-        <w:pStyle w:val="Paragraphedeliste"/>
+        <w:pStyle w:val="ListParagraph"/>
         <w:numPr>
           <w:ilvl w:val="0"/>
           <w:numId w:val="10"/>
@@ -1999,7 +1985,6 @@
           <w:szCs w:val="50"/>
         </w:rPr>
       </w:pPr>
-      <w:proofErr w:type="gramStart"/>
       <w:r>
         <w:rPr>
           <w:i/>
@@ -2007,9 +1992,8 @@
           <w:sz w:val="50"/>
           <w:szCs w:val="50"/>
         </w:rPr>
-        <w:t>le</w:t>
-      </w:r>
-      <w:proofErr w:type="gramEnd"/>
+        <w:t>le nombre des personnes qui ont votés</w:t>
+      </w:r>
       <w:r>
         <w:rPr>
           <w:i/>
@@ -2017,7 +2001,18 @@
           <w:sz w:val="50"/>
           <w:szCs w:val="50"/>
         </w:rPr>
-        <w:t xml:space="preserve"> nombre des personnes qui ont votés </w:t>
+        <w:t xml:space="preserve"> le</w:t>
+      </w:r>
+      <w:bookmarkStart w:id="0" w:name="_GoBack"/>
+      <w:bookmarkEnd w:id="0"/>
+      <w:r>
+        <w:rPr>
+          <w:i/>
+          <w:color w:val="00B0F0"/>
+          <w:sz w:val="50"/>
+          <w:szCs w:val="50"/>
+        </w:rPr>
+        <w:t xml:space="preserve"> </w:t>
       </w:r>
       <w:r>
         <w:rPr>
@@ -2050,7 +2045,7 @@
     </w:p>
     <w:p>
       <w:pPr>
-        <w:pStyle w:val="Paragraphedeliste"/>
+        <w:pStyle w:val="ListParagraph"/>
         <w:spacing w:line="276" w:lineRule="auto"/>
         <w:ind w:left="1429"/>
         <w:rPr>
@@ -2063,7 +2058,7 @@
     </w:p>
     <w:p>
       <w:pPr>
-        <w:pStyle w:val="Paragraphedeliste"/>
+        <w:pStyle w:val="ListParagraph"/>
         <w:numPr>
           <w:ilvl w:val="0"/>
           <w:numId w:val="10"/>
@@ -2117,7 +2112,7 @@
     </w:p>
     <w:p>
       <w:pPr>
-        <w:pStyle w:val="Paragraphedeliste"/>
+        <w:pStyle w:val="ListParagraph"/>
         <w:rPr>
           <w:i/>
           <w:color w:val="00B050"/>
@@ -2128,7 +2123,7 @@
     </w:p>
     <w:p>
       <w:pPr>
-        <w:pStyle w:val="Paragraphedeliste"/>
+        <w:pStyle w:val="ListParagraph"/>
         <w:spacing w:line="276" w:lineRule="auto"/>
         <w:ind w:left="1429"/>
         <w:rPr>
@@ -2141,7 +2136,7 @@
     </w:p>
     <w:p>
       <w:pPr>
-        <w:pStyle w:val="Paragraphedeliste"/>
+        <w:pStyle w:val="ListParagraph"/>
         <w:spacing w:line="276" w:lineRule="auto"/>
         <w:rPr>
           <w:i/>
@@ -2162,7 +2157,7 @@
 </file>
 
 <file path=word/numbering.xml><?xml version="1.0" encoding="utf-8"?>
-<w:numbering xmlns:wpc="http://schemas.microsoft.com/office/word/2010/wordprocessingCanvas" xmlns:cx="http://schemas.microsoft.com/office/drawing/2014/chartex" xmlns:cx1="http://schemas.microsoft.com/office/drawing/2015/9/8/chartex" xmlns:cx2="http://schemas.microsoft.com/office/drawing/2015/10/21/chartex" xmlns:cx3="http://schemas.microsoft.com/office/drawing/2016/5/9/chartex" xmlns:cx4="http://schemas.microsoft.com/office/drawing/2016/5/10/chartex" xmlns:cx5="http://schemas.microsoft.com/office/drawing/2016/5/11/chartex" xmlns:cx6="http://schemas.microsoft.com/office/drawing/2016/5/12/chartex" xmlns:cx7="http://schemas.microsoft.com/office/drawing/2016/5/13/chartex" xmlns:cx8="http://schemas.microsoft.com/office/drawing/2016/5/14/chartex" xmlns:mc="http://schemas.openxmlformats.org/markup-compatibility/2006" xmlns:aink="http://schemas.microsoft.com/office/drawing/2016/ink" xmlns:am3d="http://schemas.microsoft.com/office/drawing/2017/model3d" xmlns:o="urn:schemas-microsoft-com:office:office" xmlns:r="http://schemas.openxmlformats.org/officeDocument/2006/relationships" xmlns:m="http://schemas.openxmlformats.org/officeDocument/2006/math" xmlns:v="urn:schemas-microsoft-com:vml" xmlns:wp14="http://schemas.microsoft.com/office/word/2010/wordprocessingDrawing" xmlns:wp="http://schemas.openxmlformats.org/drawingml/2006/wordprocessingDrawing" xmlns:w10="urn:schemas-microsoft-com:office:word" xmlns:w="http://schemas.openxmlformats.org/wordprocessingml/2006/main" xmlns:w14="http://schemas.microsoft.com/office/word/2010/wordml" xmlns:w15="http://schemas.microsoft.com/office/word/2012/wordml" xmlns:w16cid="http://schemas.microsoft.com/office/word/2016/wordml/cid" xmlns:w16se="http://schemas.microsoft.com/office/word/2015/wordml/symex" xmlns:wpg="http://schemas.microsoft.com/office/word/2010/wordprocessingGroup" xmlns:wpi="http://schemas.microsoft.com/office/word/2010/wordprocessingInk" xmlns:wne="http://schemas.microsoft.com/office/word/2006/wordml" xmlns:wps="http://schemas.microsoft.com/office/word/2010/wordprocessingShape" mc:Ignorable="w14 w15 w16se w16cid wp14">
+<w:numbering xmlns:wpc="http://schemas.microsoft.com/office/word/2010/wordprocessingCanvas" xmlns:cx="http://schemas.microsoft.com/office/drawing/2014/chartex" xmlns:cx1="http://schemas.microsoft.com/office/drawing/2015/9/8/chartex" xmlns:mc="http://schemas.openxmlformats.org/markup-compatibility/2006" xmlns:o="urn:schemas-microsoft-com:office:office" xmlns:r="http://schemas.openxmlformats.org/officeDocument/2006/relationships" xmlns:m="http://schemas.openxmlformats.org/officeDocument/2006/math" xmlns:v="urn:schemas-microsoft-com:vml" xmlns:wp14="http://schemas.microsoft.com/office/word/2010/wordprocessingDrawing" xmlns:wp="http://schemas.openxmlformats.org/drawingml/2006/wordprocessingDrawing" xmlns:w10="urn:schemas-microsoft-com:office:word" xmlns:w="http://schemas.openxmlformats.org/wordprocessingml/2006/main" xmlns:w14="http://schemas.microsoft.com/office/word/2010/wordml" xmlns:w15="http://schemas.microsoft.com/office/word/2012/wordml" xmlns:w16se="http://schemas.microsoft.com/office/word/2015/wordml/symex" xmlns:wpg="http://schemas.microsoft.com/office/word/2010/wordprocessingGroup" xmlns:wpi="http://schemas.microsoft.com/office/word/2010/wordprocessingInk" xmlns:wne="http://schemas.microsoft.com/office/word/2006/wordml" xmlns:wps="http://schemas.microsoft.com/office/word/2010/wordprocessingShape" mc:Ignorable="w14 w15 w16se wp14">
   <w:abstractNum w:abstractNumId="0" w15:restartNumberingAfterBreak="0">
     <w:nsid w:val="057872D6"/>
     <w:multiLevelType w:val="hybridMultilevel"/>
@@ -3201,7 +3196,7 @@
 </file>
 
 <file path=word/styles.xml><?xml version="1.0" encoding="utf-8"?>
-<w:styles xmlns:mc="http://schemas.openxmlformats.org/markup-compatibility/2006" xmlns:r="http://schemas.openxmlformats.org/officeDocument/2006/relationships" xmlns:w="http://schemas.openxmlformats.org/wordprocessingml/2006/main" xmlns:w14="http://schemas.microsoft.com/office/word/2010/wordml" xmlns:w15="http://schemas.microsoft.com/office/word/2012/wordml" xmlns:w16cid="http://schemas.microsoft.com/office/word/2016/wordml/cid" xmlns:w16se="http://schemas.microsoft.com/office/word/2015/wordml/symex" mc:Ignorable="w14 w15 w16se w16cid">
+<w:styles xmlns:mc="http://schemas.openxmlformats.org/markup-compatibility/2006" xmlns:r="http://schemas.openxmlformats.org/officeDocument/2006/relationships" xmlns:w="http://schemas.openxmlformats.org/wordprocessingml/2006/main" xmlns:w14="http://schemas.microsoft.com/office/word/2010/wordml" xmlns:w15="http://schemas.microsoft.com/office/word/2012/wordml" xmlns:w16se="http://schemas.microsoft.com/office/word/2015/wordml/symex" mc:Ignorable="w14 w15 w16se">
   <w:docDefaults>
     <w:rPrDefault>
       <w:rPr>
@@ -3217,7 +3212,7 @@
       </w:pPr>
     </w:pPrDefault>
   </w:docDefaults>
-  <w:latentStyles w:defLockedState="0" w:defUIPriority="99" w:defSemiHidden="0" w:defUnhideWhenUsed="0" w:defQFormat="0" w:count="375">
+  <w:latentStyles w:defLockedState="0" w:defUIPriority="99" w:defSemiHidden="0" w:defUnhideWhenUsed="0" w:defQFormat="0" w:count="371">
     <w:lsdException w:name="Normal" w:uiPriority="0" w:qFormat="1"/>
     <w:lsdException w:name="heading 1" w:uiPriority="9" w:qFormat="1"/>
     <w:lsdException w:name="heading 2" w:semiHidden="1" w:uiPriority="9" w:unhideWhenUsed="1" w:qFormat="1"/>
@@ -3589,22 +3584,18 @@
     <w:lsdException w:name="List Table 5 Dark Accent 6" w:uiPriority="50"/>
     <w:lsdException w:name="List Table 6 Colorful Accent 6" w:uiPriority="51"/>
     <w:lsdException w:name="List Table 7 Colorful Accent 6" w:uiPriority="52"/>
-    <w:lsdException w:name="Mention" w:semiHidden="1" w:unhideWhenUsed="1"/>
-    <w:lsdException w:name="Smart Hyperlink" w:semiHidden="1" w:unhideWhenUsed="1"/>
-    <w:lsdException w:name="Hashtag" w:semiHidden="1" w:unhideWhenUsed="1"/>
-    <w:lsdException w:name="Unresolved Mention" w:semiHidden="1" w:unhideWhenUsed="1"/>
   </w:latentStyles>
   <w:style w:type="paragraph" w:default="1" w:styleId="Normal">
     <w:name w:val="Normal"/>
     <w:qFormat/>
   </w:style>
-  <w:style w:type="character" w:default="1" w:styleId="Policepardfaut">
+  <w:style w:type="character" w:default="1" w:styleId="DefaultParagraphFont">
     <w:name w:val="Default Paragraph Font"/>
     <w:uiPriority w:val="1"/>
     <w:semiHidden/>
     <w:unhideWhenUsed/>
   </w:style>
-  <w:style w:type="table" w:default="1" w:styleId="TableauNormal">
+  <w:style w:type="table" w:default="1" w:styleId="TableNormal">
     <w:name w:val="Normal Table"/>
     <w:uiPriority w:val="99"/>
     <w:semiHidden/>
@@ -3619,13 +3610,13 @@
       </w:tblCellMar>
     </w:tblPr>
   </w:style>
-  <w:style w:type="numbering" w:default="1" w:styleId="Aucuneliste">
+  <w:style w:type="numbering" w:default="1" w:styleId="NoList">
     <w:name w:val="No List"/>
     <w:uiPriority w:val="99"/>
     <w:semiHidden/>
     <w:unhideWhenUsed/>
   </w:style>
-  <w:style w:type="paragraph" w:styleId="Paragraphedeliste">
+  <w:style w:type="paragraph" w:styleId="ListParagraph">
     <w:name w:val="List Paragraph"/>
     <w:basedOn w:val="Normal"/>
     <w:uiPriority w:val="34"/>

</xml_diff>